<commit_message>
Ficha de iteração 2 Alteração
</commit_message>
<xml_diff>
--- a/Documentos/ficha_iteracao_02.docx
+++ b/Documentos/ficha_iteracao_02.docx
@@ -415,9 +415,9 @@
         <w:tblLook w:val="04A0"/>
       </w:tblPr>
       <w:tblGrid>
-        <w:gridCol w:w="459"/>
+        <w:gridCol w:w="460"/>
         <w:gridCol w:w="2272"/>
-        <w:gridCol w:w="7995"/>
+        <w:gridCol w:w="7994"/>
       </w:tblGrid>
       <w:tr>
         <w:trPr>
@@ -533,7 +533,7 @@
                 <w:sz w:val="24"/>
                 <w:szCs w:val="24"/>
               </w:rPr>
-              <w:t>1</w:t>
+              <w:t>8</w:t>
             </w:r>
             <w:proofErr w:type="gramEnd"/>
           </w:p>
@@ -584,16 +584,14 @@
                 <w:szCs w:val="24"/>
               </w:rPr>
             </w:pPr>
-            <w:proofErr w:type="gramStart"/>
             <w:r>
               <w:rPr>
                 <w:color w:val="000000" w:themeColor="text1"/>
                 <w:sz w:val="24"/>
                 <w:szCs w:val="24"/>
               </w:rPr>
-              <w:t>2</w:t>
-            </w:r>
-            <w:proofErr w:type="gramEnd"/>
+              <w:t>10</w:t>
+            </w:r>
           </w:p>
         </w:tc>
         <w:tc>
@@ -638,16 +636,14 @@
                 <w:szCs w:val="24"/>
               </w:rPr>
             </w:pPr>
-            <w:proofErr w:type="gramStart"/>
             <w:r>
               <w:rPr>
                 <w:color w:val="000000" w:themeColor="text1"/>
                 <w:sz w:val="24"/>
                 <w:szCs w:val="24"/>
               </w:rPr>
-              <w:t>3</w:t>
-            </w:r>
-            <w:proofErr w:type="gramEnd"/>
+              <w:t>13</w:t>
+            </w:r>
           </w:p>
         </w:tc>
         <w:tc>
@@ -692,16 +688,14 @@
                 <w:szCs w:val="24"/>
               </w:rPr>
             </w:pPr>
-            <w:proofErr w:type="gramStart"/>
             <w:r>
               <w:rPr>
                 <w:color w:val="000000" w:themeColor="text1"/>
                 <w:sz w:val="24"/>
                 <w:szCs w:val="24"/>
               </w:rPr>
-              <w:t>4</w:t>
-            </w:r>
-            <w:proofErr w:type="gramEnd"/>
+              <w:t>12</w:t>
+            </w:r>
           </w:p>
         </w:tc>
         <w:tc>
@@ -746,16 +740,14 @@
                 <w:szCs w:val="24"/>
               </w:rPr>
             </w:pPr>
-            <w:proofErr w:type="gramStart"/>
             <w:r>
               <w:rPr>
                 <w:color w:val="000000" w:themeColor="text1"/>
                 <w:sz w:val="24"/>
                 <w:szCs w:val="24"/>
               </w:rPr>
-              <w:t>5</w:t>
-            </w:r>
-            <w:proofErr w:type="gramEnd"/>
+              <w:t>15</w:t>
+            </w:r>
           </w:p>
         </w:tc>
         <w:tc>
@@ -800,16 +792,14 @@
                 <w:szCs w:val="24"/>
               </w:rPr>
             </w:pPr>
-            <w:proofErr w:type="gramStart"/>
             <w:r>
               <w:rPr>
                 <w:color w:val="000000" w:themeColor="text1"/>
                 <w:sz w:val="24"/>
                 <w:szCs w:val="24"/>
               </w:rPr>
-              <w:t>6</w:t>
-            </w:r>
-            <w:proofErr w:type="gramEnd"/>
+              <w:t>14</w:t>
+            </w:r>
           </w:p>
         </w:tc>
         <w:tc>
@@ -1314,7 +1304,7 @@
             </w:pPr>
             <w:proofErr w:type="gramStart"/>
             <w:r>
-              <w:t>1</w:t>
+              <w:t>8</w:t>
             </w:r>
             <w:proofErr w:type="gramEnd"/>
           </w:p>
@@ -1403,11 +1393,9 @@
               <w:ind w:firstLine="0"/>
               <w:jc w:val="center"/>
             </w:pPr>
-            <w:proofErr w:type="gramStart"/>
-            <w:r>
-              <w:t>2</w:t>
-            </w:r>
-            <w:proofErr w:type="gramEnd"/>
+            <w:r>
+              <w:t>10</w:t>
+            </w:r>
           </w:p>
         </w:tc>
         <w:tc>
@@ -1486,11 +1474,9 @@
               <w:ind w:firstLine="0"/>
               <w:jc w:val="center"/>
             </w:pPr>
-            <w:proofErr w:type="gramStart"/>
-            <w:r>
-              <w:t>3</w:t>
-            </w:r>
-            <w:proofErr w:type="gramEnd"/>
+            <w:r>
+              <w:t>13</w:t>
+            </w:r>
           </w:p>
         </w:tc>
         <w:tc>
@@ -1577,11 +1563,9 @@
               <w:ind w:firstLine="0"/>
               <w:jc w:val="center"/>
             </w:pPr>
-            <w:proofErr w:type="gramStart"/>
-            <w:r>
-              <w:t>4</w:t>
-            </w:r>
-            <w:proofErr w:type="gramEnd"/>
+            <w:r>
+              <w:t>12</w:t>
+            </w:r>
           </w:p>
         </w:tc>
         <w:tc>
@@ -1660,12 +1644,13 @@
               <w:ind w:firstLine="0"/>
               <w:jc w:val="center"/>
             </w:pPr>
-            <w:proofErr w:type="gramStart"/>
             <w:r>
               <w:lastRenderedPageBreak/>
+              <w:t>1</w:t>
+            </w:r>
+            <w:r>
               <w:t>5</w:t>
             </w:r>
-            <w:proofErr w:type="gramEnd"/>
           </w:p>
         </w:tc>
         <w:tc>
@@ -1755,11 +1740,9 @@
               <w:ind w:firstLine="0"/>
               <w:jc w:val="center"/>
             </w:pPr>
-            <w:proofErr w:type="gramStart"/>
-            <w:r>
-              <w:t>6</w:t>
-            </w:r>
-            <w:proofErr w:type="gramEnd"/>
+            <w:r>
+              <w:t>14</w:t>
+            </w:r>
           </w:p>
         </w:tc>
         <w:tc>
@@ -1940,7 +1923,7 @@
               <w:rPr>
                 <w:color w:val="000000" w:themeColor="text1"/>
               </w:rPr>
-              <w:t>1</w:t>
+              <w:t>8</w:t>
             </w:r>
             <w:proofErr w:type="gramEnd"/>
           </w:p>
@@ -2012,14 +1995,192 @@
                 <w:color w:val="000000" w:themeColor="text1"/>
               </w:rPr>
             </w:pPr>
+            <w:r>
+              <w:rPr>
+                <w:color w:val="000000" w:themeColor="text1"/>
+              </w:rPr>
+              <w:t>10</w:t>
+            </w:r>
+          </w:p>
+        </w:tc>
+        <w:tc>
+          <w:tcPr>
+            <w:tcW w:w="9777" w:type="dxa"/>
+          </w:tcPr>
+          <w:p>
+            <w:pPr>
+              <w:ind w:firstLine="0"/>
+              <w:rPr>
+                <w:color w:val="000000" w:themeColor="text1"/>
+              </w:rPr>
+            </w:pPr>
+            <w:r>
+              <w:rPr>
+                <w:color w:val="000000" w:themeColor="text1"/>
+              </w:rPr>
+              <w:t>Por falta do conteúdo tivemos atraso</w:t>
+            </w:r>
+          </w:p>
+        </w:tc>
+      </w:tr>
+      <w:tr>
+        <w:trPr>
+          <w:trHeight w:val="864"/>
+        </w:trPr>
+        <w:tc>
+          <w:tcPr>
+            <w:tcW w:w="674" w:type="dxa"/>
+          </w:tcPr>
+          <w:p>
+            <w:pPr>
+              <w:ind w:firstLine="0"/>
+              <w:rPr>
+                <w:color w:val="000000" w:themeColor="text1"/>
+              </w:rPr>
+            </w:pPr>
+            <w:r>
+              <w:rPr>
+                <w:color w:val="000000" w:themeColor="text1"/>
+              </w:rPr>
+              <w:t>13</w:t>
+            </w:r>
+          </w:p>
+        </w:tc>
+        <w:tc>
+          <w:tcPr>
+            <w:tcW w:w="9777" w:type="dxa"/>
+          </w:tcPr>
+          <w:p>
+            <w:pPr>
+              <w:ind w:firstLine="0"/>
+              <w:rPr>
+                <w:color w:val="000000" w:themeColor="text1"/>
+              </w:rPr>
+            </w:pPr>
+            <w:r>
+              <w:rPr>
+                <w:color w:val="000000" w:themeColor="text1"/>
+              </w:rPr>
+              <w:t>Por falta do conteúdo tivemos atraso</w:t>
+            </w:r>
+          </w:p>
+        </w:tc>
+      </w:tr>
+      <w:tr>
+        <w:trPr>
+          <w:trHeight w:val="900"/>
+        </w:trPr>
+        <w:tc>
+          <w:tcPr>
+            <w:tcW w:w="674" w:type="dxa"/>
+          </w:tcPr>
+          <w:p>
+            <w:pPr>
+              <w:ind w:firstLine="0"/>
+              <w:rPr>
+                <w:color w:val="000000" w:themeColor="text1"/>
+              </w:rPr>
+            </w:pPr>
+            <w:r>
+              <w:rPr>
+                <w:color w:val="000000" w:themeColor="text1"/>
+              </w:rPr>
+              <w:t>12</w:t>
+            </w:r>
+          </w:p>
+        </w:tc>
+        <w:tc>
+          <w:tcPr>
+            <w:tcW w:w="9777" w:type="dxa"/>
+          </w:tcPr>
+          <w:p>
+            <w:pPr>
+              <w:ind w:firstLine="0"/>
+              <w:rPr>
+                <w:color w:val="000000" w:themeColor="text1"/>
+              </w:rPr>
+            </w:pPr>
+            <w:r>
+              <w:rPr>
+                <w:color w:val="000000" w:themeColor="text1"/>
+              </w:rPr>
+              <w:t>Integramos as paginas com atraso</w:t>
+            </w:r>
+          </w:p>
+        </w:tc>
+      </w:tr>
+      <w:tr>
+        <w:trPr>
+          <w:trHeight w:val="900"/>
+        </w:trPr>
+        <w:tc>
+          <w:tcPr>
+            <w:tcW w:w="674" w:type="dxa"/>
+          </w:tcPr>
+          <w:p>
+            <w:pPr>
+              <w:ind w:firstLine="0"/>
+              <w:rPr>
+                <w:color w:val="000000" w:themeColor="text1"/>
+              </w:rPr>
+            </w:pPr>
+            <w:r>
+              <w:rPr>
+                <w:color w:val="000000" w:themeColor="text1"/>
+              </w:rPr>
+              <w:t>15</w:t>
+            </w:r>
+          </w:p>
+        </w:tc>
+        <w:tc>
+          <w:tcPr>
+            <w:tcW w:w="9777" w:type="dxa"/>
+          </w:tcPr>
+          <w:p>
+            <w:pPr>
+              <w:ind w:firstLine="0"/>
+              <w:rPr>
+                <w:color w:val="000000" w:themeColor="text1"/>
+              </w:rPr>
+            </w:pPr>
             <w:proofErr w:type="gramStart"/>
             <w:r>
               <w:rPr>
                 <w:color w:val="000000" w:themeColor="text1"/>
               </w:rPr>
-              <w:t>2</w:t>
+              <w:t>Os teste</w:t>
             </w:r>
             <w:proofErr w:type="gramEnd"/>
+            <w:r>
+              <w:rPr>
+                <w:color w:val="000000" w:themeColor="text1"/>
+              </w:rPr>
+              <w:t xml:space="preserve"> ficou com resultado inesperado</w:t>
+            </w:r>
+          </w:p>
+        </w:tc>
+      </w:tr>
+      <w:tr>
+        <w:trPr>
+          <w:trHeight w:val="900"/>
+        </w:trPr>
+        <w:tc>
+          <w:tcPr>
+            <w:tcW w:w="674" w:type="dxa"/>
+          </w:tcPr>
+          <w:p>
+            <w:pPr>
+              <w:ind w:firstLine="0"/>
+              <w:rPr>
+                <w:color w:val="000000" w:themeColor="text1"/>
+              </w:rPr>
+            </w:pPr>
+            <w:r>
+              <w:rPr>
+                <w:color w:val="000000" w:themeColor="text1"/>
+              </w:rPr>
+              <w:t>14</w:t>
+            </w:r>
           </w:p>
         </w:tc>
         <w:tc>
@@ -2037,14 +2198,28 @@
               <w:rPr>
                 <w:color w:val="000000" w:themeColor="text1"/>
               </w:rPr>
-              <w:t>Por falta do conteúdo tivemos atraso</w:t>
-            </w:r>
-          </w:p>
-        </w:tc>
-      </w:tr>
-      <w:tr>
-        <w:trPr>
-          <w:trHeight w:val="864"/>
+              <w:t xml:space="preserve">Verificação </w:t>
+            </w:r>
+            <w:proofErr w:type="gramStart"/>
+            <w:r>
+              <w:rPr>
+                <w:color w:val="000000" w:themeColor="text1"/>
+              </w:rPr>
+              <w:t>dos código</w:t>
+            </w:r>
+            <w:proofErr w:type="gramEnd"/>
+            <w:r>
+              <w:rPr>
+                <w:color w:val="000000" w:themeColor="text1"/>
+              </w:rPr>
+              <w:t xml:space="preserve"> mais demoradas</w:t>
+            </w:r>
+          </w:p>
+        </w:tc>
+      </w:tr>
+      <w:tr>
+        <w:trPr>
+          <w:trHeight w:val="900"/>
         </w:trPr>
         <w:tc>
           <w:tcPr>
@@ -2062,7 +2237,7 @@
               <w:rPr>
                 <w:color w:val="000000" w:themeColor="text1"/>
               </w:rPr>
-              <w:t>3</w:t>
+              <w:t>7</w:t>
             </w:r>
             <w:proofErr w:type="gramEnd"/>
           </w:p>
@@ -2082,7 +2257,21 @@
               <w:rPr>
                 <w:color w:val="000000" w:themeColor="text1"/>
               </w:rPr>
-              <w:t>Por falta do conteúdo tivemos atraso</w:t>
+              <w:t xml:space="preserve">A </w:t>
+            </w:r>
+            <w:proofErr w:type="spellStart"/>
+            <w:r>
+              <w:rPr>
+                <w:color w:val="000000" w:themeColor="text1"/>
+              </w:rPr>
+              <w:t>organidozação</w:t>
+            </w:r>
+            <w:proofErr w:type="spellEnd"/>
+            <w:r>
+              <w:rPr>
+                <w:color w:val="000000" w:themeColor="text1"/>
+              </w:rPr>
+              <w:t xml:space="preserve"> do caminhos relativo foi de uma forma fácil .</w:t>
             </w:r>
           </w:p>
         </w:tc>
@@ -2102,14 +2291,6 @@
                 <w:color w:val="000000" w:themeColor="text1"/>
               </w:rPr>
             </w:pPr>
-            <w:proofErr w:type="gramStart"/>
-            <w:r>
-              <w:rPr>
-                <w:color w:val="000000" w:themeColor="text1"/>
-              </w:rPr>
-              <w:t>4</w:t>
-            </w:r>
-            <w:proofErr w:type="gramEnd"/>
           </w:p>
         </w:tc>
         <w:tc>
@@ -2123,12 +2304,6 @@
                 <w:color w:val="000000" w:themeColor="text1"/>
               </w:rPr>
             </w:pPr>
-            <w:r>
-              <w:rPr>
-                <w:color w:val="000000" w:themeColor="text1"/>
-              </w:rPr>
-              <w:t>Integramos as paginas com atraso</w:t>
-            </w:r>
           </w:p>
         </w:tc>
       </w:tr>
@@ -2147,14 +2322,6 @@
                 <w:color w:val="000000" w:themeColor="text1"/>
               </w:rPr>
             </w:pPr>
-            <w:proofErr w:type="gramStart"/>
-            <w:r>
-              <w:rPr>
-                <w:color w:val="000000" w:themeColor="text1"/>
-              </w:rPr>
-              <w:t>5</w:t>
-            </w:r>
-            <w:proofErr w:type="gramEnd"/>
           </w:p>
         </w:tc>
         <w:tc>
@@ -2168,20 +2335,6 @@
                 <w:color w:val="000000" w:themeColor="text1"/>
               </w:rPr>
             </w:pPr>
-            <w:proofErr w:type="gramStart"/>
-            <w:r>
-              <w:rPr>
-                <w:color w:val="000000" w:themeColor="text1"/>
-              </w:rPr>
-              <w:t>Os teste</w:t>
-            </w:r>
-            <w:proofErr w:type="gramEnd"/>
-            <w:r>
-              <w:rPr>
-                <w:color w:val="000000" w:themeColor="text1"/>
-              </w:rPr>
-              <w:t xml:space="preserve"> ficou com resultado inesperado</w:t>
-            </w:r>
           </w:p>
         </w:tc>
       </w:tr>
@@ -2200,14 +2353,6 @@
                 <w:color w:val="000000" w:themeColor="text1"/>
               </w:rPr>
             </w:pPr>
-            <w:proofErr w:type="gramStart"/>
-            <w:r>
-              <w:rPr>
-                <w:color w:val="000000" w:themeColor="text1"/>
-              </w:rPr>
-              <w:t>6</w:t>
-            </w:r>
-            <w:proofErr w:type="gramEnd"/>
           </w:p>
         </w:tc>
         <w:tc>
@@ -2221,26 +2366,6 @@
                 <w:color w:val="000000" w:themeColor="text1"/>
               </w:rPr>
             </w:pPr>
-            <w:r>
-              <w:rPr>
-                <w:color w:val="000000" w:themeColor="text1"/>
-              </w:rPr>
-              <w:t xml:space="preserve">Verificação </w:t>
-            </w:r>
-            <w:proofErr w:type="gramStart"/>
-            <w:r>
-              <w:rPr>
-                <w:color w:val="000000" w:themeColor="text1"/>
-              </w:rPr>
-              <w:t>dos código</w:t>
-            </w:r>
-            <w:proofErr w:type="gramEnd"/>
-            <w:r>
-              <w:rPr>
-                <w:color w:val="000000" w:themeColor="text1"/>
-              </w:rPr>
-              <w:t xml:space="preserve"> mais demoradas</w:t>
-            </w:r>
           </w:p>
         </w:tc>
       </w:tr>
@@ -2259,14 +2384,6 @@
                 <w:color w:val="000000" w:themeColor="text1"/>
               </w:rPr>
             </w:pPr>
-            <w:proofErr w:type="gramStart"/>
-            <w:r>
-              <w:rPr>
-                <w:color w:val="000000" w:themeColor="text1"/>
-              </w:rPr>
-              <w:t>7</w:t>
-            </w:r>
-            <w:proofErr w:type="gramEnd"/>
           </w:p>
         </w:tc>
         <w:tc>
@@ -2280,26 +2397,6 @@
                 <w:color w:val="000000" w:themeColor="text1"/>
               </w:rPr>
             </w:pPr>
-            <w:r>
-              <w:rPr>
-                <w:color w:val="000000" w:themeColor="text1"/>
-              </w:rPr>
-              <w:t xml:space="preserve">A </w:t>
-            </w:r>
-            <w:proofErr w:type="spellStart"/>
-            <w:r>
-              <w:rPr>
-                <w:color w:val="000000" w:themeColor="text1"/>
-              </w:rPr>
-              <w:t>organidozação</w:t>
-            </w:r>
-            <w:proofErr w:type="spellEnd"/>
-            <w:r>
-              <w:rPr>
-                <w:color w:val="000000" w:themeColor="text1"/>
-              </w:rPr>
-              <w:t xml:space="preserve"> do caminhos relativo foi de uma forma fácil .</w:t>
-            </w:r>
           </w:p>
         </w:tc>
       </w:tr>
@@ -2427,132 +2524,12 @@
           </w:p>
         </w:tc>
       </w:tr>
-      <w:tr>
-        <w:trPr>
-          <w:trHeight w:val="900"/>
-        </w:trPr>
-        <w:tc>
-          <w:tcPr>
-            <w:tcW w:w="674" w:type="dxa"/>
-          </w:tcPr>
-          <w:p>
-            <w:pPr>
-              <w:ind w:firstLine="0"/>
-              <w:rPr>
-                <w:color w:val="000000" w:themeColor="text1"/>
-              </w:rPr>
-            </w:pPr>
-          </w:p>
-        </w:tc>
-        <w:tc>
-          <w:tcPr>
-            <w:tcW w:w="9777" w:type="dxa"/>
-          </w:tcPr>
-          <w:p>
-            <w:pPr>
-              <w:ind w:firstLine="0"/>
-              <w:rPr>
-                <w:color w:val="000000" w:themeColor="text1"/>
-              </w:rPr>
-            </w:pPr>
-          </w:p>
-        </w:tc>
-      </w:tr>
-      <w:tr>
-        <w:trPr>
-          <w:trHeight w:val="900"/>
-        </w:trPr>
-        <w:tc>
-          <w:tcPr>
-            <w:tcW w:w="674" w:type="dxa"/>
-          </w:tcPr>
-          <w:p>
-            <w:pPr>
-              <w:ind w:firstLine="0"/>
-              <w:rPr>
-                <w:color w:val="000000" w:themeColor="text1"/>
-              </w:rPr>
-            </w:pPr>
-          </w:p>
-        </w:tc>
-        <w:tc>
-          <w:tcPr>
-            <w:tcW w:w="9777" w:type="dxa"/>
-          </w:tcPr>
-          <w:p>
-            <w:pPr>
-              <w:ind w:firstLine="0"/>
-              <w:rPr>
-                <w:color w:val="000000" w:themeColor="text1"/>
-              </w:rPr>
-            </w:pPr>
-          </w:p>
-        </w:tc>
-      </w:tr>
-      <w:tr>
-        <w:trPr>
-          <w:trHeight w:val="900"/>
-        </w:trPr>
-        <w:tc>
-          <w:tcPr>
-            <w:tcW w:w="674" w:type="dxa"/>
-          </w:tcPr>
-          <w:p>
-            <w:pPr>
-              <w:ind w:firstLine="0"/>
-              <w:rPr>
-                <w:color w:val="000000" w:themeColor="text1"/>
-              </w:rPr>
-            </w:pPr>
-          </w:p>
-        </w:tc>
-        <w:tc>
-          <w:tcPr>
-            <w:tcW w:w="9777" w:type="dxa"/>
-          </w:tcPr>
-          <w:p>
-            <w:pPr>
-              <w:ind w:firstLine="0"/>
-              <w:rPr>
-                <w:color w:val="000000" w:themeColor="text1"/>
-              </w:rPr>
-            </w:pPr>
-          </w:p>
-        </w:tc>
-      </w:tr>
-      <w:tr>
-        <w:trPr>
-          <w:trHeight w:val="900"/>
-        </w:trPr>
-        <w:tc>
-          <w:tcPr>
-            <w:tcW w:w="674" w:type="dxa"/>
-          </w:tcPr>
-          <w:p>
-            <w:pPr>
-              <w:ind w:firstLine="0"/>
-              <w:rPr>
-                <w:color w:val="000000" w:themeColor="text1"/>
-              </w:rPr>
-            </w:pPr>
-          </w:p>
-        </w:tc>
-        <w:tc>
-          <w:tcPr>
-            <w:tcW w:w="9777" w:type="dxa"/>
-          </w:tcPr>
-          <w:p>
-            <w:pPr>
-              <w:ind w:firstLine="0"/>
-              <w:rPr>
-                <w:color w:val="000000" w:themeColor="text1"/>
-              </w:rPr>
-            </w:pPr>
-          </w:p>
-        </w:tc>
-      </w:tr>
     </w:tbl>
-    <w:p/>
+    <w:p>
+      <w:r>
+        <w:t>//////</w:t>
+      </w:r>
+    </w:p>
     <w:sectPr>
       <w:pgSz w:w="11906" w:h="16838"/>
       <w:pgMar w:top="720" w:right="720" w:bottom="720" w:left="720" w:header="708" w:footer="708" w:gutter="0"/>

</xml_diff>